<commit_message>
Today's meeting minutes (week 4)
</commit_message>
<xml_diff>
--- a/Meeting Details/Minutes week 4b.docx
+++ b/Meeting Details/Minutes week 4b.docx
@@ -11,6 +11,8 @@
           <w:sz w:val="40"/>
         </w:rPr>
       </w:pPr>
+      <w:bookmarkStart w:id="0" w:name="_GoBack"/>
+      <w:bookmarkEnd w:id="0"/>
       <w:r>
         <w:rPr>
           <w:b/>
@@ -43,6 +45,14 @@
         </w:rPr>
         <w:t xml:space="preserve">| Finish </w:t>
       </w:r>
+      <w:r>
+        <w:rPr>
+          <w:b/>
+          <w:color w:val="000000" w:themeColor="text1"/>
+          <w:sz w:val="40"/>
+        </w:rPr>
+        <w:t>4:15pm</w:t>
+      </w:r>
     </w:p>
     <w:p/>
     <w:tbl>
@@ -130,6 +140,9 @@
             <w:pPr>
               <w:jc w:val="right"/>
             </w:pPr>
+            <w:r>
+              <w:t>Yes</w:t>
+            </w:r>
           </w:p>
         </w:tc>
       </w:tr>
@@ -279,8 +292,28 @@
             <w:r>
               <w:t>Members undertook Django tutorial</w:t>
             </w:r>
-            <w:bookmarkStart w:id="0" w:name="_GoBack"/>
-            <w:bookmarkEnd w:id="0"/>
+          </w:p>
+        </w:tc>
+      </w:tr>
+      <w:tr>
+        <w:tc>
+          <w:tcPr>
+            <w:tcW w:w="1696" w:type="dxa"/>
+          </w:tcPr>
+          <w:p>
+            <w:r>
+              <w:t>3:30pm</w:t>
+            </w:r>
+          </w:p>
+        </w:tc>
+        <w:tc>
+          <w:tcPr>
+            <w:tcW w:w="7320" w:type="dxa"/>
+          </w:tcPr>
+          <w:p>
+            <w:r>
+              <w:t>Each member estimated hours for each task in Sprint 1</w:t>
+            </w:r>
           </w:p>
         </w:tc>
       </w:tr>
@@ -302,6 +335,45 @@
           <w:numId w:val="2"/>
         </w:numPr>
       </w:pPr>
+      <w:r>
+        <w:t>Continue finalising technology grid</w:t>
+      </w:r>
+    </w:p>
+    <w:p>
+      <w:pPr>
+        <w:pStyle w:val="ListParagraph"/>
+        <w:numPr>
+          <w:ilvl w:val="0"/>
+          <w:numId w:val="2"/>
+        </w:numPr>
+      </w:pPr>
+      <w:r>
+        <w:t>Discuss final task hours for Sprint 1</w:t>
+      </w:r>
+    </w:p>
+    <w:p>
+      <w:pPr>
+        <w:pStyle w:val="ListParagraph"/>
+        <w:numPr>
+          <w:ilvl w:val="0"/>
+          <w:numId w:val="2"/>
+        </w:numPr>
+      </w:pPr>
+      <w:r>
+        <w:t>Finalise release and sprint plans</w:t>
+      </w:r>
+    </w:p>
+    <w:p>
+      <w:pPr>
+        <w:pStyle w:val="ListParagraph"/>
+        <w:numPr>
+          <w:ilvl w:val="0"/>
+          <w:numId w:val="2"/>
+        </w:numPr>
+      </w:pPr>
+      <w:r>
+        <w:t>Continue learning Django</w:t>
+      </w:r>
     </w:p>
     <w:sectPr>
       <w:headerReference w:type="default" r:id="rId7"/>

</xml_diff>